<commit_message>
Fix: Remove duplicate 'Withdrawal Amount' column from AEPS template
- Removed extra 6th column from AEPS template
- Table now has correct 5 columns: Sl. No. | Account No. | Transaction ID | Withdrawal Date | Withdrawal Amount
- Tested: Letters generate correctly with fixed template
</commit_message>
<xml_diff>
--- a/bank_letters/aeps_template.docx
+++ b/bank_letters/aeps_template.docx
@@ -607,7 +607,6 @@
         <w:gridCol w:w="993"/>
         <w:gridCol w:w="1842"/>
         <w:gridCol w:w="1843"/>
-        <w:gridCol w:w="1276"/>
       </w:tblGrid>
       <w:tr>
         <w:trPr>
@@ -694,42 +693,6 @@
           </w:tcPr>
           <w:p>
             <w:r>
-              <w:t>Withdrawal Amount</w:t>
-            </w:r>
-          </w:p>
-        </w:tc>
-        <w:tc>
-          <w:tcPr>
-            <w:tcW w:w="1276" w:type="dxa"/>
-            <w:tcBorders>
-              <w:top w:val="single" w:sz="8" w:space="0" w:color="auto"/>
-              <w:left w:val="single" w:sz="4" w:space="0" w:color="auto"/>
-              <w:bottom w:val="single" w:sz="8" w:space="0" w:color="auto"/>
-              <w:right w:val="single" w:sz="8" w:space="0" w:color="auto"/>
-            </w:tcBorders>
-            <w:shd w:val="clear" w:color="auto" w:fill="B7D4EF" w:themeFill="text2" w:themeFillTint="33"/>
-          </w:tcPr>
-          <w:p>
-            <w:pPr>
-              <w:spacing w:after="160" w:line="235" w:lineRule="atLeast"/>
-              <w:rPr>
-                <w:rFonts w:ascii="Bookman Old Style" w:eastAsia="Times New Roman" w:hAnsi="Bookman Old Style" w:cs="Calibri"/>
-                <w:b/>
-                <w:bCs/>
-                <w:sz w:val="18"/>
-                <w:szCs w:val="18"/>
-                <w:lang w:eastAsia="en-GB"/>
-              </w:rPr>
-            </w:pPr>
-            <w:r>
-              <w:rPr>
-                <w:rFonts w:ascii="Bookman Old Style" w:eastAsia="Times New Roman" w:hAnsi="Bookman Old Style" w:cs="Calibri"/>
-                <w:b/>
-                <w:bCs/>
-                <w:sz w:val="18"/>
-                <w:szCs w:val="18"/>
-                <w:lang w:eastAsia="en-GB"/>
-              </w:rPr>
               <w:t>Withdrawal Amount</w:t>
             </w:r>
           </w:p>
@@ -890,38 +853,6 @@
             </w:pPr>
           </w:p>
         </w:tc>
-        <w:tc>
-          <w:tcPr>
-            <w:tcW w:w="1276" w:type="dxa"/>
-          </w:tcPr>
-          <w:p>
-            <w:pPr>
-              <w:spacing w:after="0" w:line="240" w:lineRule="auto"/>
-              <w:rPr>
-                <w:rFonts w:ascii="Calibri" w:hAnsi="Calibri" w:cs="Calibri"/>
-                <w:color w:val="000000"/>
-                <w:lang w:val="en-IN" w:bidi="hi-IN"/>
-              </w:rPr>
-            </w:pPr>
-            <w:r>
-              <w:rPr>
-                <w:rFonts w:ascii="Calibri" w:hAnsi="Calibri" w:cs="Calibri"/>
-                <w:color w:val="000000"/>
-              </w:rPr>
-              <w:t>5,00,000.00</w:t>
-            </w:r>
-          </w:p>
-          <w:p>
-            <w:pPr>
-              <w:pStyle w:val="NoSpacing"/>
-              <w:rPr>
-                <w:rFonts w:ascii="Bookman Old Style" w:hAnsi="Bookman Old Style"/>
-                <w:sz w:val="18"/>
-                <w:szCs w:val="18"/>
-              </w:rPr>
-            </w:pPr>
-          </w:p>
-        </w:tc>
       </w:tr>
       <w:tr>
         <w:trPr>
@@ -1063,37 +994,6 @@
                 <w:color w:val="000000"/>
               </w:rPr>
               <w:t>23/05/2025 11:27:AM</w:t>
-            </w:r>
-          </w:p>
-          <w:p>
-            <w:pPr>
-              <w:spacing w:after="0" w:line="240" w:lineRule="auto"/>
-              <w:rPr>
-                <w:rFonts w:ascii="Calibri" w:hAnsi="Calibri" w:cs="Calibri"/>
-                <w:color w:val="000000"/>
-              </w:rPr>
-            </w:pPr>
-          </w:p>
-        </w:tc>
-        <w:tc>
-          <w:tcPr>
-            <w:tcW w:w="1276" w:type="dxa"/>
-          </w:tcPr>
-          <w:p>
-            <w:pPr>
-              <w:spacing w:after="0" w:line="240" w:lineRule="auto"/>
-              <w:rPr>
-                <w:rFonts w:ascii="Calibri" w:hAnsi="Calibri" w:cs="Calibri"/>
-                <w:color w:val="000000"/>
-                <w:lang w:val="en-IN" w:bidi="hi-IN"/>
-              </w:rPr>
-            </w:pPr>
-            <w:r>
-              <w:rPr>
-                <w:rFonts w:ascii="Calibri" w:hAnsi="Calibri" w:cs="Calibri"/>
-                <w:color w:val="000000"/>
-              </w:rPr>
-              <w:t>4,96,000.00</w:t>
             </w:r>
           </w:p>
           <w:p>

</xml_diff>